<commit_message>
修改 admin subscriber 控制器。
</commit_message>
<xml_diff>
--- a/devDoc/development.docx
+++ b/devDoc/development.docx
@@ -161,33 +161,29 @@
     </w:p>
     <w:p>
       <w:pPr>
-        <w:rPr>
-          <w:rFonts w:hint="eastAsia"/>
-          <w:lang w:val="en-US" w:eastAsia="zh-CN"/>
-        </w:rPr>
-      </w:pPr>
-      <w:r>
-        <w:rPr>
-          <w:rFonts w:hint="eastAsia"/>
-          <w:lang w:val="en-US" w:eastAsia="zh-CN"/>
-        </w:rPr>
-        <w:t>用户群管理</w:t>
-      </w:r>
-    </w:p>
-    <w:p>
-      <w:pPr>
-        <w:rPr>
-          <w:rFonts w:hint="eastAsia"/>
-          <w:lang w:val="en-US" w:eastAsia="zh-CN"/>
-        </w:rPr>
-      </w:pPr>
-      <w:r>
-        <w:rPr>
-          <w:rFonts w:hint="eastAsia"/>
-          <w:lang w:val="en-US" w:eastAsia="zh-CN"/>
-        </w:rPr>
-        <w:tab/>
-      </w:r>
+        <w:pStyle w:val="3"/>
+        <w:rPr>
+          <w:rFonts w:hint="eastAsia"/>
+          <w:lang w:val="en-US" w:eastAsia="zh-CN"/>
+        </w:rPr>
+      </w:pPr>
+      <w:r>
+        <w:rPr>
+          <w:rFonts w:hint="eastAsia"/>
+          <w:lang w:val="en-US" w:eastAsia="zh-CN"/>
+        </w:rPr>
+        <w:t>用户管理</w:t>
+      </w:r>
+    </w:p>
+    <w:p>
+      <w:pPr>
+        <w:rPr>
+          <w:rFonts w:hint="eastAsia"/>
+          <w:lang w:val="en-US" w:eastAsia="zh-CN"/>
+        </w:rPr>
+      </w:pPr>
+      <w:bookmarkStart w:id="0" w:name="_GoBack"/>
+      <w:bookmarkEnd w:id="0"/>
       <w:r>
         <w:rPr>
           <w:rFonts w:hint="eastAsia"/>
@@ -1540,8 +1536,6 @@
         </w:rPr>
         <w:t>上传离线信息集合</w:t>
       </w:r>
-      <w:bookmarkStart w:id="0" w:name="_GoBack"/>
-      <w:bookmarkEnd w:id="0"/>
     </w:p>
     <w:p>
       <w:pPr>

</xml_diff>